<commit_message>
wrote the TEA Virus Example in Chapter E:
</commit_message>
<xml_diff>
--- a/docs/TAZ_BOOK/TAZ_BOOK_latex/resources/pdfs/FrontisMatter.docx
+++ b/docs/TAZ_BOOK/TAZ_BOOK_latex/resources/pdfs/FrontisMatter.docx
@@ -177,13 +177,47 @@
         <w:rPr>
           <w:rFonts w:ascii="Libre Baskerville" w:hAnsi="Libre Baskerville"/>
         </w:rPr>
-        <w:t xml:space="preserve"> TEA</w:t>
-      </w:r>
-      <w:r>
-        <w:rPr>
-          <w:rFonts w:ascii="Libre Baskerville" w:hAnsi="Libre Baskerville"/>
-        </w:rPr>
-        <w:t xml:space="preserve">, a general-purpose </w:t>
+        <w:t xml:space="preserve"> </w:t>
+      </w:r>
+      <w:r>
+        <w:rPr>
+          <w:rFonts w:ascii="Libre Baskerville" w:hAnsi="Libre Baskerville"/>
+          <w:b/>
+          <w:color w:val="FF0000"/>
+        </w:rPr>
+        <w:t>TEA</w:t>
+      </w:r>
+      <w:r>
+        <w:rPr>
+          <w:rFonts w:ascii="Libre Baskerville" w:hAnsi="Libre Baskerville"/>
+          <w:color w:val="FF0000"/>
+        </w:rPr>
+        <w:t xml:space="preserve"> </w:t>
+      </w:r>
+      <w:r>
+        <w:rPr>
+          <w:rFonts w:ascii="Libre Baskerville" w:hAnsi="Libre Baskerville"/>
+        </w:rPr>
+        <w:t xml:space="preserve">– </w:t>
+      </w:r>
+      <w:r>
+        <w:rPr>
+          <w:rFonts w:ascii="Libre Baskerville" w:hAnsi="Libre Baskerville"/>
+          <w:b/>
+        </w:rPr>
+        <w:t>Transforming Executable Alphabet</w:t>
+      </w:r>
+      <w:r>
+        <w:rPr>
+          <w:rFonts w:ascii="Libre Baskerville" w:hAnsi="Libre Baskerville"/>
+        </w:rPr>
+        <w:t>;</w:t>
+      </w:r>
+      <w:r>
+        <w:rPr>
+          <w:rFonts w:ascii="Libre Baskerville" w:hAnsi="Libre Baskerville"/>
+        </w:rPr>
+        <w:t xml:space="preserve"> a general-purpose </w:t>
       </w:r>
       <w:r>
         <w:rPr>
@@ -195,13 +229,41 @@
         <w:rPr>
           <w:rFonts w:ascii="Libre Baskerville" w:hAnsi="Libre Baskerville"/>
         </w:rPr>
+        <w:t xml:space="preserve"> that is </w:t>
+      </w:r>
+      <w:proofErr w:type="gramStart"/>
+      <w:r>
+        <w:rPr>
+          <w:rFonts w:ascii="Libre Baskerville" w:hAnsi="Libre Baskerville"/>
+        </w:rPr>
+        <w:t>text-processing</w:t>
+      </w:r>
+      <w:proofErr w:type="gramEnd"/>
+      <w:r>
+        <w:rPr>
+          <w:rFonts w:ascii="Libre Baskerville" w:hAnsi="Libre Baskerville"/>
+        </w:rPr>
+        <w:t xml:space="preserve"> oriented and based on a sequence-transformer chaining paradigm</w:t>
+      </w:r>
+      <w:r>
+        <w:rPr>
+          <w:rFonts w:ascii="Libre Baskerville" w:hAnsi="Libre Baskerville"/>
+        </w:rPr>
         <w:t>. Also, the</w:t>
       </w:r>
       <w:r>
         <w:rPr>
           <w:rFonts w:ascii="Libre Baskerville" w:hAnsi="Libre Baskerville"/>
         </w:rPr>
-        <w:t xml:space="preserve"> official reference manual on the design, implementation and use of TEA</w:t>
+        <w:t xml:space="preserve"> official reference manual on the design, implementation and use of T</w:t>
+      </w:r>
+      <w:bookmarkStart w:id="0" w:name="_GoBack"/>
+      <w:bookmarkEnd w:id="0"/>
+      <w:r>
+        <w:rPr>
+          <w:rFonts w:ascii="Libre Baskerville" w:hAnsi="Libre Baskerville"/>
+        </w:rPr>
+        <w:t>EA</w:t>
       </w:r>
       <w:r>
         <w:rPr>
@@ -1339,8 +1401,6 @@
         </w:rPr>
         <w:t>24</w:t>
       </w:r>
-      <w:bookmarkStart w:id="0" w:name="_GoBack"/>
-      <w:bookmarkEnd w:id="0"/>
       <w:r>
         <w:rPr>
           <w:rFonts w:ascii="Libre Baskerville" w:hAnsi="Libre Baskerville"/>

</xml_diff>

<commit_message>
finished taz chapter on M:
</commit_message>
<xml_diff>
--- a/docs/TAZ_BOOK/TAZ_BOOK_latex/resources/pdfs/FrontisMatter.docx
+++ b/docs/TAZ_BOOK/TAZ_BOOK_latex/resources/pdfs/FrontisMatter.docx
@@ -255,15 +255,13 @@
         <w:rPr>
           <w:rFonts w:ascii="Libre Baskerville" w:hAnsi="Libre Baskerville"/>
         </w:rPr>
-        <w:t xml:space="preserve"> official reference manual on the design, implementation and use of T</w:t>
-      </w:r>
-      <w:bookmarkStart w:id="0" w:name="_GoBack"/>
-      <w:bookmarkEnd w:id="0"/>
-      <w:r>
-        <w:rPr>
-          <w:rFonts w:ascii="Libre Baskerville" w:hAnsi="Libre Baskerville"/>
-        </w:rPr>
-        <w:t>EA</w:t>
+        <w:t xml:space="preserve"> official reference manual on the design, implementation and use of TEA</w:t>
+      </w:r>
+      <w:r>
+        <w:rPr>
+          <w:rFonts w:ascii="Libre Baskerville" w:hAnsi="Libre Baskerville"/>
+        </w:rPr>
+        <w:t xml:space="preserve"> for arbitrary problems and domains</w:t>
       </w:r>
       <w:r>
         <w:rPr>
@@ -684,6 +682,40 @@
           <w:i/>
         </w:rPr>
         <w:t>ransformers &amp; their Statistics</w:t>
+      </w:r>
+    </w:p>
+    <w:p>
+      <w:pPr>
+        <w:jc w:val="center"/>
+        <w:rPr>
+          <w:rFonts w:ascii="Libre Baskerville" w:hAnsi="Libre Baskerville"/>
+          <w:i/>
+        </w:rPr>
+      </w:pPr>
+    </w:p>
+    <w:p>
+      <w:pPr>
+        <w:jc w:val="center"/>
+        <w:rPr>
+          <w:rFonts w:ascii="Libre Baskerville" w:hAnsi="Libre Baskerville"/>
+          <w:i/>
+        </w:rPr>
+      </w:pPr>
+    </w:p>
+    <w:p>
+      <w:pPr>
+        <w:jc w:val="center"/>
+        <w:rPr>
+          <w:rFonts w:ascii="Libre Baskerville" w:hAnsi="Libre Baskerville"/>
+          <w:i/>
+        </w:rPr>
+      </w:pPr>
+      <w:r>
+        <w:rPr>
+          <w:rFonts w:ascii="Libre Baskerville" w:hAnsi="Libre Baskerville"/>
+          <w:i/>
+        </w:rPr>
+        <w:t>NOVUS MODERNUS GRIMOIRE LUMTAUTO</w:t>
       </w:r>
     </w:p>
     <w:p>
@@ -1351,6 +1383,10 @@
       <w:pPr>
         <w:ind w:left="360"/>
         <w:jc w:val="center"/>
+        <w:rPr>
+          <w:rFonts w:ascii="Libre Baskerville" w:hAnsi="Libre Baskerville"/>
+          <w:b/>
+        </w:rPr>
       </w:pPr>
       <w:r>
         <w:rPr>
@@ -1422,6 +1458,30 @@
           <w:b/>
         </w:rPr>
         <w:t>, 2025</w:t>
+      </w:r>
+    </w:p>
+    <w:p>
+      <w:pPr>
+        <w:ind w:left="360"/>
+        <w:jc w:val="center"/>
+        <w:rPr>
+          <w:color w:val="7030A0"/>
+        </w:rPr>
+      </w:pPr>
+      <w:r>
+        <w:rPr>
+          <w:rFonts w:ascii="Libre Baskerville" w:hAnsi="Libre Baskerville"/>
+          <w:b/>
+        </w:rPr>
+        <w:t xml:space="preserve">Latest Revision: </w:t>
+      </w:r>
+      <w:r>
+        <w:rPr>
+          <w:rFonts w:ascii="Libre Baskerville" w:hAnsi="Libre Baskerville"/>
+          <w:b/>
+          <w:color w:val="7030A0"/>
+        </w:rPr>
+        <w:t>16 December 2025</w:t>
       </w:r>
     </w:p>
     <w:p/>
@@ -1435,7 +1495,10 @@
         <w:tab/>
       </w:r>
     </w:p>
-    <w:p/>
+    <w:p>
+      <w:bookmarkStart w:id="0" w:name="_GoBack"/>
+      <w:bookmarkEnd w:id="0"/>
+    </w:p>
     <w:p>
       <w:pPr>
         <w:tabs>

</xml_diff>